<commit_message>
Atualizando resumo da mostra
</commit_message>
<xml_diff>
--- a/Divulgacao/RESUMO-Final-Mostra-Noite.docx
+++ b/Divulgacao/RESUMO-Final-Mostra-Noite.docx
@@ -1,6 +1,6 @@
 
 <file path=word/document.xml><?xml version="1.0" encoding="utf-8"?>
-<w:document xmlns:wpc="http://schemas.microsoft.com/office/word/2010/wordprocessingCanvas" xmlns:cx="http://schemas.microsoft.com/office/drawing/2014/chartex" xmlns:cx1="http://schemas.microsoft.com/office/drawing/2015/9/8/chartex" xmlns:cx2="http://schemas.microsoft.com/office/drawing/2015/10/21/chartex" xmlns:cx3="http://schemas.microsoft.com/office/drawing/2016/5/9/chartex" xmlns:cx4="http://schemas.microsoft.com/office/drawing/2016/5/10/chartex" xmlns:cx5="http://schemas.microsoft.com/office/drawing/2016/5/11/chartex" xmlns:cx6="http://schemas.microsoft.com/office/drawing/2016/5/12/chartex" xmlns:cx7="http://schemas.microsoft.com/office/drawing/2016/5/13/chartex" xmlns:cx8="http://schemas.microsoft.com/office/drawing/2016/5/14/chartex" xmlns:mc="http://schemas.openxmlformats.org/markup-compatibility/2006" xmlns:aink="http://schemas.microsoft.com/office/drawing/2016/ink" xmlns:am3d="http://schemas.microsoft.com/office/drawing/2017/model3d" xmlns:o="urn:schemas-microsoft-com:office:office" xmlns:r="http://schemas.openxmlformats.org/officeDocument/2006/relationships" xmlns:m="http://schemas.openxmlformats.org/officeDocument/2006/math" xmlns:v="urn:schemas-microsoft-com:vml" xmlns:wp14="http://schemas.microsoft.com/office/word/2010/wordprocessingDrawing" xmlns:wp="http://schemas.openxmlformats.org/drawingml/2006/wordprocessingDrawing" xmlns:w10="urn:schemas-microsoft-com:office:word" xmlns:w="http://schemas.openxmlformats.org/wordprocessingml/2006/main" xmlns:w14="http://schemas.microsoft.com/office/word/2010/wordml" xmlns:w15="http://schemas.microsoft.com/office/word/2012/wordml" xmlns:w16cex="http://schemas.microsoft.com/office/word/2018/wordml/cex" xmlns:w16cid="http://schemas.microsoft.com/office/word/2016/wordml/cid" xmlns:w16="http://schemas.microsoft.com/office/word/2018/wordml" xmlns:w16se="http://schemas.microsoft.com/office/word/2015/wordml/symex" xmlns:wpg="http://schemas.microsoft.com/office/word/2010/wordprocessingGroup" xmlns:wpi="http://schemas.microsoft.com/office/word/2010/wordprocessingInk" xmlns:wne="http://schemas.microsoft.com/office/word/2006/wordml" xmlns:wps="http://schemas.microsoft.com/office/word/2010/wordprocessingShape" mc:Ignorable="w14 w15 w16se w16cid w16 w16cex wp14">
+<w:document xmlns:wpc="http://schemas.microsoft.com/office/word/2010/wordprocessingCanvas" xmlns:cx="http://schemas.microsoft.com/office/drawing/2014/chartex" xmlns:cx1="http://schemas.microsoft.com/office/drawing/2015/9/8/chartex" xmlns:cx2="http://schemas.microsoft.com/office/drawing/2015/10/21/chartex" xmlns:cx3="http://schemas.microsoft.com/office/drawing/2016/5/9/chartex" xmlns:cx4="http://schemas.microsoft.com/office/drawing/2016/5/10/chartex" xmlns:cx5="http://schemas.microsoft.com/office/drawing/2016/5/11/chartex" xmlns:cx6="http://schemas.microsoft.com/office/drawing/2016/5/12/chartex" xmlns:cx7="http://schemas.microsoft.com/office/drawing/2016/5/13/chartex" xmlns:cx8="http://schemas.microsoft.com/office/drawing/2016/5/14/chartex" xmlns:mc="http://schemas.openxmlformats.org/markup-compatibility/2006" xmlns:aink="http://schemas.microsoft.com/office/drawing/2016/ink" xmlns:am3d="http://schemas.microsoft.com/office/drawing/2017/model3d" xmlns:o="urn:schemas-microsoft-com:office:office" xmlns:r="http://schemas.openxmlformats.org/officeDocument/2006/relationships" xmlns:m="http://schemas.openxmlformats.org/officeDocument/2006/math" xmlns:v="urn:schemas-microsoft-com:vml" xmlns:wp14="http://schemas.microsoft.com/office/word/2010/wordprocessingDrawing" xmlns:wp="http://schemas.openxmlformats.org/drawingml/2006/wordprocessingDrawing" xmlns:w10="urn:schemas-microsoft-com:office:word" xmlns:w="http://schemas.openxmlformats.org/wordprocessingml/2006/main" xmlns:w14="http://schemas.microsoft.com/office/word/2010/wordml" xmlns:w15="http://schemas.microsoft.com/office/word/2012/wordml" xmlns:w16cex="http://schemas.microsoft.com/office/word/2018/wordml/cex" xmlns:w16cid="http://schemas.microsoft.com/office/word/2016/wordml/cid" xmlns:w16="http://schemas.microsoft.com/office/word/2018/wordml" xmlns:w16sdtdh="http://schemas.microsoft.com/office/word/2020/wordml/sdtdatahash" xmlns:w16se="http://schemas.microsoft.com/office/word/2015/wordml/symex" xmlns:wpg="http://schemas.microsoft.com/office/word/2010/wordprocessingGroup" xmlns:wpi="http://schemas.microsoft.com/office/word/2010/wordprocessingInk" xmlns:wne="http://schemas.microsoft.com/office/word/2006/wordml" xmlns:wps="http://schemas.microsoft.com/office/word/2010/wordprocessingShape" mc:Ignorable="w14 w15 w16se w16cid w16 w16cex w16sdtdh wp14">
   <w:body>
     <w:p>
       <w:pPr>
@@ -25,7 +25,7 @@
           <w:szCs w:val="24"/>
           <w:lang w:eastAsia="pt-BR"/>
         </w:rPr>
-        <w:t xml:space="preserve">Template - Resumo </w:t>
+        <w:t>Corpo Clínico</w:t>
       </w:r>
     </w:p>
     <w:p>
@@ -137,7 +137,7 @@
           <w:u w:val="single"/>
           <w:lang w:eastAsia="pt-BR"/>
         </w:rPr>
-        <w:t>Trabalho Interdisciplinar de Software IV - 202</w:t>
+        <w:t>Trabalho Interdisciplinar de Software IV</w:t>
       </w:r>
       <w:r>
         <w:rPr>
@@ -147,6 +147,26 @@
           <w:u w:val="single"/>
           <w:lang w:eastAsia="pt-BR"/>
         </w:rPr>
+        <w:t xml:space="preserve"> (Corpo Clínico)</w:t>
+      </w:r>
+      <w:r>
+        <w:rPr>
+          <w:rFonts w:ascii="Calibri" w:eastAsia="Times New Roman" w:hAnsi="Calibri" w:cs="Calibri"/>
+          <w:b/>
+          <w:color w:val="201F1E"/>
+          <w:u w:val="single"/>
+          <w:lang w:eastAsia="pt-BR"/>
+        </w:rPr>
+        <w:t xml:space="preserve"> - 202</w:t>
+      </w:r>
+      <w:r>
+        <w:rPr>
+          <w:rFonts w:ascii="Calibri" w:eastAsia="Times New Roman" w:hAnsi="Calibri" w:cs="Calibri"/>
+          <w:b/>
+          <w:color w:val="201F1E"/>
+          <w:u w:val="single"/>
+          <w:lang w:eastAsia="pt-BR"/>
+        </w:rPr>
         <w:t>1</w:t>
       </w:r>
       <w:r>
@@ -157,7 +177,27 @@
           <w:u w:val="single"/>
           <w:lang w:eastAsia="pt-BR"/>
         </w:rPr>
-        <w:t>/1 NOITE</w:t>
+        <w:t>/</w:t>
+      </w:r>
+      <w:r>
+        <w:rPr>
+          <w:rFonts w:ascii="Calibri" w:eastAsia="Times New Roman" w:hAnsi="Calibri" w:cs="Calibri"/>
+          <w:b/>
+          <w:color w:val="201F1E"/>
+          <w:u w:val="single"/>
+          <w:lang w:eastAsia="pt-BR"/>
+        </w:rPr>
+        <w:t>2</w:t>
+      </w:r>
+      <w:r>
+        <w:rPr>
+          <w:rFonts w:ascii="Calibri" w:eastAsia="Times New Roman" w:hAnsi="Calibri" w:cs="Calibri"/>
+          <w:b/>
+          <w:color w:val="201F1E"/>
+          <w:u w:val="single"/>
+          <w:lang w:eastAsia="pt-BR"/>
+        </w:rPr>
+        <w:t xml:space="preserve"> NOITE</w:t>
       </w:r>
     </w:p>
     <w:p>
@@ -225,13 +265,23 @@
         </w:rPr>
         <w:t xml:space="preserve"> Soraia Lúcia da Silva e </w:t>
       </w:r>
-      <w:r>
-        <w:rPr>
-          <w:rFonts w:ascii="Calibri" w:eastAsia="Times New Roman" w:hAnsi="Calibri" w:cs="Calibri"/>
-          <w:color w:val="201F1E"/>
-          <w:lang w:eastAsia="pt-BR"/>
-        </w:rPr>
-        <w:t>Ivre Marjorie Ribeiro M</w:t>
+      <w:proofErr w:type="spellStart"/>
+      <w:r>
+        <w:rPr>
+          <w:rFonts w:ascii="Calibri" w:eastAsia="Times New Roman" w:hAnsi="Calibri" w:cs="Calibri"/>
+          <w:color w:val="201F1E"/>
+          <w:lang w:eastAsia="pt-BR"/>
+        </w:rPr>
+        <w:t>Ivre</w:t>
+      </w:r>
+      <w:proofErr w:type="spellEnd"/>
+      <w:r>
+        <w:rPr>
+          <w:rFonts w:ascii="Calibri" w:eastAsia="Times New Roman" w:hAnsi="Calibri" w:cs="Calibri"/>
+          <w:color w:val="201F1E"/>
+          <w:lang w:eastAsia="pt-BR"/>
+        </w:rPr>
+        <w:t xml:space="preserve"> Marjorie Ribeiro M</w:t>
       </w:r>
       <w:r>
         <w:rPr>
@@ -253,21 +303,114 @@
           <w:lang w:eastAsia="pt-BR"/>
         </w:rPr>
       </w:pPr>
-      <w:r>
-        <w:rPr>
-          <w:rFonts w:ascii="Calibri" w:eastAsia="Times New Roman" w:hAnsi="Calibri" w:cs="Calibri"/>
-          <w:color w:val="201F1E"/>
-          <w:lang w:eastAsia="pt-BR"/>
-        </w:rPr>
-        <w:br/>
-      </w:r>
-      <w:r>
-        <w:rPr>
-          <w:rFonts w:ascii="Calibri" w:eastAsia="Times New Roman" w:hAnsi="Calibri" w:cs="Calibri"/>
-          <w:color w:val="201F1E"/>
-          <w:lang w:eastAsia="pt-BR"/>
-        </w:rPr>
-        <w:t>Resumo com cerca de no máximo 20 linhas</w:t>
+    </w:p>
+    <w:p>
+      <w:pPr>
+        <w:shd w:val="clear" w:color="auto" w:fill="FFFFFF"/>
+        <w:spacing w:after="120" w:line="240" w:lineRule="auto"/>
+        <w:ind w:firstLine="708"/>
+        <w:jc w:val="both"/>
+        <w:rPr>
+          <w:rFonts w:ascii="Calibri" w:eastAsia="Times New Roman" w:hAnsi="Calibri" w:cs="Calibri"/>
+          <w:color w:val="201F1E"/>
+          <w:lang w:eastAsia="pt-BR"/>
+        </w:rPr>
+      </w:pPr>
+      <w:r>
+        <w:rPr>
+          <w:rFonts w:ascii="Calibri" w:eastAsia="Times New Roman" w:hAnsi="Calibri" w:cs="Calibri"/>
+          <w:color w:val="201F1E"/>
+          <w:lang w:eastAsia="pt-BR"/>
+        </w:rPr>
+        <w:t xml:space="preserve">O Complexo Hospitalar São Francisco (CHSF) </w:t>
+      </w:r>
+      <w:r>
+        <w:rPr>
+          <w:rFonts w:ascii="Calibri" w:eastAsia="Times New Roman" w:hAnsi="Calibri" w:cs="Calibri"/>
+          <w:color w:val="201F1E"/>
+          <w:lang w:eastAsia="pt-BR"/>
+        </w:rPr>
+        <w:t xml:space="preserve">realiza </w:t>
+      </w:r>
+      <w:r>
+        <w:rPr>
+          <w:rFonts w:ascii="Calibri" w:eastAsia="Times New Roman" w:hAnsi="Calibri" w:cs="Calibri"/>
+          <w:color w:val="201F1E"/>
+          <w:lang w:eastAsia="pt-BR"/>
+        </w:rPr>
+        <w:t>suas</w:t>
+      </w:r>
+      <w:r>
+        <w:rPr>
+          <w:rFonts w:ascii="Calibri" w:eastAsia="Times New Roman" w:hAnsi="Calibri" w:cs="Calibri"/>
+          <w:color w:val="201F1E"/>
+          <w:lang w:eastAsia="pt-BR"/>
+        </w:rPr>
+        <w:t xml:space="preserve"> </w:t>
+      </w:r>
+      <w:r>
+        <w:rPr>
+          <w:rFonts w:ascii="Calibri" w:eastAsia="Times New Roman" w:hAnsi="Calibri" w:cs="Calibri"/>
+          <w:color w:val="201F1E"/>
+          <w:lang w:eastAsia="pt-BR"/>
+        </w:rPr>
+        <w:t>tarefas</w:t>
+      </w:r>
+      <w:r>
+        <w:rPr>
+          <w:rFonts w:ascii="Calibri" w:eastAsia="Times New Roman" w:hAnsi="Calibri" w:cs="Calibri"/>
+          <w:color w:val="201F1E"/>
+          <w:lang w:eastAsia="pt-BR"/>
+        </w:rPr>
+        <w:t xml:space="preserve"> de recursos humanos</w:t>
+      </w:r>
+      <w:r>
+        <w:rPr>
+          <w:rFonts w:ascii="Calibri" w:eastAsia="Times New Roman" w:hAnsi="Calibri" w:cs="Calibri"/>
+          <w:color w:val="201F1E"/>
+          <w:lang w:eastAsia="pt-BR"/>
+        </w:rPr>
+        <w:t xml:space="preserve"> como enviar documentos e receber avaliações dos diretores e coordenadores clínicos </w:t>
+      </w:r>
+      <w:r>
+        <w:rPr>
+          <w:rFonts w:ascii="Calibri" w:eastAsia="Times New Roman" w:hAnsi="Calibri" w:cs="Calibri"/>
+          <w:color w:val="201F1E"/>
+          <w:lang w:eastAsia="pt-BR"/>
+        </w:rPr>
+        <w:t xml:space="preserve">de maneira </w:t>
+      </w:r>
+      <w:r>
+        <w:rPr>
+          <w:rFonts w:ascii="Calibri" w:eastAsia="Times New Roman" w:hAnsi="Calibri" w:cs="Calibri"/>
+          <w:color w:val="201F1E"/>
+          <w:lang w:eastAsia="pt-BR"/>
+        </w:rPr>
+        <w:t>manual.</w:t>
+      </w:r>
+      <w:r>
+        <w:rPr>
+          <w:rFonts w:ascii="Calibri" w:eastAsia="Times New Roman" w:hAnsi="Calibri" w:cs="Calibri"/>
+          <w:color w:val="201F1E"/>
+          <w:lang w:eastAsia="pt-BR"/>
+        </w:rPr>
+        <w:t xml:space="preserve"> Dessa forma, o hospital </w:t>
+      </w:r>
+      <w:r>
+        <w:rPr>
+          <w:rFonts w:ascii="Calibri" w:eastAsia="Times New Roman" w:hAnsi="Calibri" w:cs="Calibri"/>
+          <w:color w:val="201F1E"/>
+          <w:lang w:eastAsia="pt-BR"/>
+        </w:rPr>
+        <w:t xml:space="preserve">solicitou um software capas de realizar </w:t>
+      </w:r>
+      <w:r>
+        <w:rPr>
+          <w:rFonts w:ascii="Calibri" w:eastAsia="Times New Roman" w:hAnsi="Calibri" w:cs="Calibri"/>
+          <w:color w:val="201F1E"/>
+          <w:lang w:eastAsia="pt-BR"/>
+        </w:rPr>
+        <w:t>a automação no processo de cadastro de corpo clínico</w:t>
       </w:r>
       <w:r>
         <w:rPr>
@@ -276,6 +419,354 @@
           <w:lang w:eastAsia="pt-BR"/>
         </w:rPr>
         <w:t>.</w:t>
+      </w:r>
+      <w:r>
+        <w:rPr>
+          <w:rFonts w:ascii="Calibri" w:eastAsia="Times New Roman" w:hAnsi="Calibri" w:cs="Calibri"/>
+          <w:color w:val="201F1E"/>
+          <w:lang w:eastAsia="pt-BR"/>
+        </w:rPr>
+        <w:t xml:space="preserve"> O objetivo des</w:t>
+      </w:r>
+      <w:r>
+        <w:rPr>
+          <w:rFonts w:ascii="Calibri" w:eastAsia="Times New Roman" w:hAnsi="Calibri" w:cs="Calibri"/>
+          <w:color w:val="201F1E"/>
+          <w:lang w:eastAsia="pt-BR"/>
+        </w:rPr>
+        <w:t>t</w:t>
+      </w:r>
+      <w:r>
+        <w:rPr>
+          <w:rFonts w:ascii="Calibri" w:eastAsia="Times New Roman" w:hAnsi="Calibri" w:cs="Calibri"/>
+          <w:color w:val="201F1E"/>
+          <w:lang w:eastAsia="pt-BR"/>
+        </w:rPr>
+        <w:t>e projeto é desenvolver uma aplicação web que possibilite os médicos se cadastrarem no sistema e a administração clínica efetuar todos os passos de avaliação da documentação de forma online.</w:t>
+      </w:r>
+      <w:r>
+        <w:rPr>
+          <w:rFonts w:ascii="Calibri" w:eastAsia="Times New Roman" w:hAnsi="Calibri" w:cs="Calibri"/>
+          <w:color w:val="201F1E"/>
+          <w:lang w:eastAsia="pt-BR"/>
+        </w:rPr>
+        <w:t xml:space="preserve"> </w:t>
+      </w:r>
+    </w:p>
+    <w:p>
+      <w:pPr>
+        <w:shd w:val="clear" w:color="auto" w:fill="FFFFFF"/>
+        <w:spacing w:after="120" w:line="240" w:lineRule="auto"/>
+        <w:ind w:firstLine="708"/>
+        <w:jc w:val="both"/>
+        <w:rPr>
+          <w:rFonts w:ascii="Calibri" w:eastAsia="Times New Roman" w:hAnsi="Calibri" w:cs="Calibri"/>
+          <w:color w:val="201F1E"/>
+          <w:lang w:eastAsia="pt-BR"/>
+        </w:rPr>
+      </w:pPr>
+      <w:r>
+        <w:rPr>
+          <w:rFonts w:ascii="Calibri" w:eastAsia="Times New Roman" w:hAnsi="Calibri" w:cs="Calibri"/>
+          <w:color w:val="201F1E"/>
+          <w:lang w:eastAsia="pt-BR"/>
+        </w:rPr>
+        <w:t xml:space="preserve">Para coletar dados do cliente, as ferramentas utilizadas foram entrevistas e reuniões com os membros do hospital e os membros do grupo de desenvolvimento. </w:t>
+      </w:r>
+      <w:r>
+        <w:rPr>
+          <w:rFonts w:ascii="Calibri" w:eastAsia="Times New Roman" w:hAnsi="Calibri" w:cs="Calibri"/>
+          <w:color w:val="201F1E"/>
+          <w:lang w:eastAsia="pt-BR"/>
+        </w:rPr>
+        <w:t>Com as informações em mãos iniciou-se a fase de modelagem e estruturação do projeto (</w:t>
+      </w:r>
+      <w:proofErr w:type="spellStart"/>
+      <w:r>
+        <w:rPr>
+          <w:rFonts w:ascii="Calibri" w:eastAsia="Times New Roman" w:hAnsi="Calibri" w:cs="Calibri"/>
+          <w:i/>
+          <w:iCs/>
+          <w:color w:val="201F1E"/>
+          <w:lang w:eastAsia="pt-BR"/>
+        </w:rPr>
+        <w:t>wireframes</w:t>
+      </w:r>
+      <w:proofErr w:type="spellEnd"/>
+      <w:r>
+        <w:rPr>
+          <w:rFonts w:ascii="Calibri" w:eastAsia="Times New Roman" w:hAnsi="Calibri" w:cs="Calibri"/>
+          <w:color w:val="201F1E"/>
+          <w:lang w:eastAsia="pt-BR"/>
+        </w:rPr>
+        <w:t>, levantamento de requisitos e organização de sprints</w:t>
+      </w:r>
+      <w:r>
+        <w:rPr>
+          <w:rFonts w:ascii="Calibri" w:eastAsia="Times New Roman" w:hAnsi="Calibri" w:cs="Calibri"/>
+          <w:color w:val="201F1E"/>
+          <w:lang w:eastAsia="pt-BR"/>
+        </w:rPr>
+        <w:t xml:space="preserve"> (metodologia ágil SCRUM)</w:t>
+      </w:r>
+      <w:r>
+        <w:rPr>
+          <w:rFonts w:ascii="Calibri" w:eastAsia="Times New Roman" w:hAnsi="Calibri" w:cs="Calibri"/>
+          <w:color w:val="201F1E"/>
+          <w:lang w:eastAsia="pt-BR"/>
+        </w:rPr>
+        <w:t>). As tecnologias utilizadas foram</w:t>
+      </w:r>
+      <w:r>
+        <w:rPr>
+          <w:rFonts w:ascii="Calibri" w:eastAsia="Times New Roman" w:hAnsi="Calibri" w:cs="Calibri"/>
+          <w:color w:val="201F1E"/>
+          <w:lang w:eastAsia="pt-BR"/>
+        </w:rPr>
+        <w:t xml:space="preserve"> </w:t>
+      </w:r>
+      <w:proofErr w:type="spellStart"/>
+      <w:r>
+        <w:rPr>
+          <w:rFonts w:ascii="Calibri" w:eastAsia="Times New Roman" w:hAnsi="Calibri" w:cs="Calibri"/>
+          <w:i/>
+          <w:iCs/>
+          <w:color w:val="201F1E"/>
+          <w:lang w:eastAsia="pt-BR"/>
+        </w:rPr>
+        <w:t>VueJs</w:t>
+      </w:r>
+      <w:proofErr w:type="spellEnd"/>
+      <w:r>
+        <w:rPr>
+          <w:rFonts w:ascii="Calibri" w:eastAsia="Times New Roman" w:hAnsi="Calibri" w:cs="Calibri"/>
+          <w:color w:val="201F1E"/>
+          <w:lang w:eastAsia="pt-BR"/>
+        </w:rPr>
+        <w:t xml:space="preserve"> </w:t>
+      </w:r>
+      <w:r>
+        <w:rPr>
+          <w:rFonts w:ascii="Calibri" w:eastAsia="Times New Roman" w:hAnsi="Calibri" w:cs="Calibri"/>
+          <w:color w:val="201F1E"/>
+          <w:lang w:eastAsia="pt-BR"/>
+        </w:rPr>
+        <w:t xml:space="preserve">no </w:t>
+      </w:r>
+      <w:proofErr w:type="spellStart"/>
+      <w:r>
+        <w:rPr>
+          <w:rFonts w:ascii="Calibri" w:eastAsia="Times New Roman" w:hAnsi="Calibri" w:cs="Calibri"/>
+          <w:i/>
+          <w:iCs/>
+          <w:color w:val="201F1E"/>
+          <w:lang w:eastAsia="pt-BR"/>
+        </w:rPr>
+        <w:t>frontend</w:t>
+      </w:r>
+      <w:proofErr w:type="spellEnd"/>
+      <w:r>
+        <w:rPr>
+          <w:rFonts w:ascii="Calibri" w:eastAsia="Times New Roman" w:hAnsi="Calibri" w:cs="Calibri"/>
+          <w:i/>
+          <w:iCs/>
+          <w:color w:val="201F1E"/>
+          <w:lang w:eastAsia="pt-BR"/>
+        </w:rPr>
+        <w:t xml:space="preserve"> </w:t>
+      </w:r>
+      <w:r>
+        <w:rPr>
+          <w:rFonts w:ascii="Calibri" w:eastAsia="Times New Roman" w:hAnsi="Calibri" w:cs="Calibri"/>
+          <w:color w:val="201F1E"/>
+          <w:lang w:eastAsia="pt-BR"/>
+        </w:rPr>
+        <w:t xml:space="preserve">e </w:t>
+      </w:r>
+      <w:proofErr w:type="spellStart"/>
+      <w:r>
+        <w:rPr>
+          <w:rFonts w:ascii="Calibri" w:eastAsia="Times New Roman" w:hAnsi="Calibri" w:cs="Calibri"/>
+          <w:color w:val="201F1E"/>
+          <w:lang w:eastAsia="pt-BR"/>
+        </w:rPr>
+        <w:t>Javascript</w:t>
+      </w:r>
+      <w:proofErr w:type="spellEnd"/>
+      <w:r>
+        <w:rPr>
+          <w:rFonts w:ascii="Calibri" w:eastAsia="Times New Roman" w:hAnsi="Calibri" w:cs="Calibri"/>
+          <w:color w:val="201F1E"/>
+          <w:lang w:eastAsia="pt-BR"/>
+        </w:rPr>
+        <w:t xml:space="preserve"> no </w:t>
+      </w:r>
+      <w:proofErr w:type="spellStart"/>
+      <w:r>
+        <w:rPr>
+          <w:rFonts w:ascii="Calibri" w:eastAsia="Times New Roman" w:hAnsi="Calibri" w:cs="Calibri"/>
+          <w:i/>
+          <w:iCs/>
+          <w:color w:val="201F1E"/>
+          <w:lang w:eastAsia="pt-BR"/>
+        </w:rPr>
+        <w:t>backend</w:t>
+      </w:r>
+      <w:proofErr w:type="spellEnd"/>
+      <w:r>
+        <w:rPr>
+          <w:rFonts w:ascii="Calibri" w:eastAsia="Times New Roman" w:hAnsi="Calibri" w:cs="Calibri"/>
+          <w:i/>
+          <w:iCs/>
+          <w:color w:val="201F1E"/>
+          <w:lang w:eastAsia="pt-BR"/>
+        </w:rPr>
+        <w:t xml:space="preserve"> </w:t>
+      </w:r>
+      <w:r>
+        <w:rPr>
+          <w:rFonts w:ascii="Calibri" w:eastAsia="Times New Roman" w:hAnsi="Calibri" w:cs="Calibri"/>
+          <w:color w:val="201F1E"/>
+          <w:lang w:eastAsia="pt-BR"/>
+        </w:rPr>
+        <w:t xml:space="preserve">com o framework </w:t>
+      </w:r>
+      <w:proofErr w:type="spellStart"/>
+      <w:r>
+        <w:rPr>
+          <w:rFonts w:ascii="Calibri" w:eastAsia="Times New Roman" w:hAnsi="Calibri" w:cs="Calibri"/>
+          <w:color w:val="201F1E"/>
+          <w:lang w:eastAsia="pt-BR"/>
+        </w:rPr>
+        <w:t>Nuxt</w:t>
+      </w:r>
+      <w:proofErr w:type="spellEnd"/>
+      <w:r>
+        <w:rPr>
+          <w:rFonts w:ascii="Calibri" w:eastAsia="Times New Roman" w:hAnsi="Calibri" w:cs="Calibri"/>
+          <w:color w:val="201F1E"/>
+          <w:lang w:eastAsia="pt-BR"/>
+        </w:rPr>
+        <w:t xml:space="preserve"> </w:t>
+      </w:r>
+      <w:r>
+        <w:rPr>
+          <w:rFonts w:ascii="Calibri" w:eastAsia="Times New Roman" w:hAnsi="Calibri" w:cs="Calibri"/>
+          <w:color w:val="201F1E"/>
+          <w:lang w:eastAsia="pt-BR"/>
+        </w:rPr>
+        <w:t xml:space="preserve">para inicializar o servidor com o interpretador </w:t>
+      </w:r>
+      <w:proofErr w:type="spellStart"/>
+      <w:r>
+        <w:rPr>
+          <w:rFonts w:ascii="Calibri" w:eastAsia="Times New Roman" w:hAnsi="Calibri" w:cs="Calibri"/>
+          <w:color w:val="201F1E"/>
+          <w:lang w:eastAsia="pt-BR"/>
+        </w:rPr>
+        <w:t>NodeJS</w:t>
+      </w:r>
+      <w:proofErr w:type="spellEnd"/>
+      <w:r>
+        <w:rPr>
+          <w:rFonts w:ascii="Calibri" w:eastAsia="Times New Roman" w:hAnsi="Calibri" w:cs="Calibri"/>
+          <w:color w:val="201F1E"/>
+          <w:lang w:eastAsia="pt-BR"/>
+        </w:rPr>
+        <w:t xml:space="preserve">. </w:t>
+      </w:r>
+      <w:r>
+        <w:rPr>
+          <w:rFonts w:ascii="Calibri" w:eastAsia="Times New Roman" w:hAnsi="Calibri" w:cs="Calibri"/>
+          <w:color w:val="201F1E"/>
+          <w:lang w:eastAsia="pt-BR"/>
+        </w:rPr>
+        <w:t>O banco de dados utilizado foi o MySQL e o sistema foi instalado no Google Cloud</w:t>
+      </w:r>
+      <w:r>
+        <w:rPr>
+          <w:rFonts w:ascii="Calibri" w:eastAsia="Times New Roman" w:hAnsi="Calibri" w:cs="Calibri"/>
+          <w:color w:val="201F1E"/>
+          <w:lang w:eastAsia="pt-BR"/>
+        </w:rPr>
+        <w:t>.</w:t>
+      </w:r>
+    </w:p>
+    <w:p>
+      <w:pPr>
+        <w:shd w:val="clear" w:color="auto" w:fill="FFFFFF"/>
+        <w:spacing w:after="120" w:line="240" w:lineRule="auto"/>
+        <w:ind w:firstLine="708"/>
+        <w:jc w:val="both"/>
+        <w:rPr>
+          <w:rFonts w:ascii="Calibri" w:eastAsia="Times New Roman" w:hAnsi="Calibri" w:cs="Calibri"/>
+          <w:color w:val="201F1E"/>
+          <w:lang w:eastAsia="pt-BR"/>
+        </w:rPr>
+      </w:pPr>
+      <w:r>
+        <w:rPr>
+          <w:rFonts w:ascii="Calibri" w:eastAsia="Times New Roman" w:hAnsi="Calibri" w:cs="Calibri"/>
+          <w:color w:val="201F1E"/>
+          <w:lang w:eastAsia="pt-BR"/>
+        </w:rPr>
+        <w:t xml:space="preserve">Os resultados foram expressivos, tendo em vista </w:t>
+      </w:r>
+      <w:r>
+        <w:rPr>
+          <w:rFonts w:ascii="Calibri" w:eastAsia="Times New Roman" w:hAnsi="Calibri" w:cs="Calibri"/>
+          <w:color w:val="201F1E"/>
+          <w:lang w:eastAsia="pt-BR"/>
+        </w:rPr>
+        <w:t xml:space="preserve">que foi possível digitalizar uma atividade que era manual, resultando em ganho de tempo e produtividade para os membros do hospital. </w:t>
+      </w:r>
+      <w:r>
+        <w:rPr>
+          <w:rFonts w:ascii="Calibri" w:eastAsia="Times New Roman" w:hAnsi="Calibri" w:cs="Calibri"/>
+          <w:color w:val="201F1E"/>
+          <w:lang w:eastAsia="pt-BR"/>
+        </w:rPr>
+        <w:t>E para um hospital</w:t>
+      </w:r>
+      <w:r>
+        <w:rPr>
+          <w:rFonts w:ascii="Calibri" w:eastAsia="Times New Roman" w:hAnsi="Calibri" w:cs="Calibri"/>
+          <w:color w:val="201F1E"/>
+          <w:lang w:eastAsia="pt-BR"/>
+        </w:rPr>
+        <w:t xml:space="preserve"> </w:t>
+      </w:r>
+      <w:r>
+        <w:rPr>
+          <w:rFonts w:ascii="Calibri" w:eastAsia="Times New Roman" w:hAnsi="Calibri" w:cs="Calibri"/>
+          <w:color w:val="201F1E"/>
+          <w:lang w:eastAsia="pt-BR"/>
+        </w:rPr>
+        <w:t>o tempo é muit</w:t>
+      </w:r>
+      <w:r>
+        <w:rPr>
+          <w:rFonts w:ascii="Calibri" w:eastAsia="Times New Roman" w:hAnsi="Calibri" w:cs="Calibri"/>
+          <w:color w:val="201F1E"/>
+          <w:lang w:eastAsia="pt-BR"/>
+        </w:rPr>
+        <w:t xml:space="preserve">o importante </w:t>
+      </w:r>
+      <w:r>
+        <w:rPr>
+          <w:rFonts w:ascii="Calibri" w:eastAsia="Times New Roman" w:hAnsi="Calibri" w:cs="Calibri"/>
+          <w:color w:val="201F1E"/>
+          <w:lang w:eastAsia="pt-BR"/>
+        </w:rPr>
+        <w:t xml:space="preserve">e deve ser otimizado. Os requisitos foram cumpridos e a entrega realizada conforme </w:t>
+      </w:r>
+      <w:r>
+        <w:rPr>
+          <w:rFonts w:ascii="Calibri" w:eastAsia="Times New Roman" w:hAnsi="Calibri" w:cs="Calibri"/>
+          <w:color w:val="201F1E"/>
+          <w:lang w:eastAsia="pt-BR"/>
+        </w:rPr>
+        <w:t>solicitada.</w:t>
       </w:r>
     </w:p>
     <w:p>
@@ -285,7 +776,6 @@
         <w:jc w:val="both"/>
         <w:rPr>
           <w:rFonts w:ascii="Calibri" w:eastAsia="Times New Roman" w:hAnsi="Calibri" w:cs="Calibri"/>
-          <w:b/>
           <w:color w:val="201F1E"/>
           <w:lang w:eastAsia="pt-BR"/>
         </w:rPr>
@@ -368,34 +858,12 @@
     </w:p>
     <w:p>
       <w:pPr>
-        <w:shd w:val="clear" w:color="auto" w:fill="FFFFFF"/>
-        <w:spacing w:after="0" w:line="240" w:lineRule="auto"/>
         <w:jc w:val="both"/>
         <w:rPr>
-          <w:rFonts w:ascii="Calibri" w:eastAsia="Times New Roman" w:hAnsi="Calibri" w:cs="Calibri"/>
-          <w:color w:val="201F1E"/>
-          <w:lang w:eastAsia="pt-BR"/>
-        </w:rPr>
-      </w:pPr>
-    </w:p>
-    <w:p>
-      <w:pPr>
-        <w:jc w:val="both"/>
-      </w:pPr>
-    </w:p>
-    <w:p>
-      <w:pPr>
-        <w:jc w:val="both"/>
-        <w:rPr>
           <w:color w:val="FF0000"/>
-        </w:rPr>
-      </w:pPr>
-      <w:r>
-        <w:rPr>
-          <w:color w:val="FF0000"/>
-        </w:rPr>
-        <w:t>Observação: Este template deve ser colocado na pasta “Divulgação” do Git.</w:t>
-      </w:r>
+          <w:u w:val="single"/>
+        </w:rPr>
+      </w:pPr>
     </w:p>
     <w:sectPr>
       <w:pgSz w:w="11906" w:h="16838"/>
@@ -408,7 +876,7 @@
 </file>
 
 <file path=word/numbering.xml><?xml version="1.0" encoding="utf-8"?>
-<w:numbering xmlns:wpc="http://schemas.microsoft.com/office/word/2010/wordprocessingCanvas" xmlns:cx="http://schemas.microsoft.com/office/drawing/2014/chartex" xmlns:cx1="http://schemas.microsoft.com/office/drawing/2015/9/8/chartex" xmlns:cx2="http://schemas.microsoft.com/office/drawing/2015/10/21/chartex" xmlns:cx3="http://schemas.microsoft.com/office/drawing/2016/5/9/chartex" xmlns:cx4="http://schemas.microsoft.com/office/drawing/2016/5/10/chartex" xmlns:cx5="http://schemas.microsoft.com/office/drawing/2016/5/11/chartex" xmlns:cx6="http://schemas.microsoft.com/office/drawing/2016/5/12/chartex" xmlns:cx7="http://schemas.microsoft.com/office/drawing/2016/5/13/chartex" xmlns:cx8="http://schemas.microsoft.com/office/drawing/2016/5/14/chartex" xmlns:mc="http://schemas.openxmlformats.org/markup-compatibility/2006" xmlns:aink="http://schemas.microsoft.com/office/drawing/2016/ink" xmlns:am3d="http://schemas.microsoft.com/office/drawing/2017/model3d" xmlns:o="urn:schemas-microsoft-com:office:office" xmlns:r="http://schemas.openxmlformats.org/officeDocument/2006/relationships" xmlns:m="http://schemas.openxmlformats.org/officeDocument/2006/math" xmlns:v="urn:schemas-microsoft-com:vml" xmlns:wp14="http://schemas.microsoft.com/office/word/2010/wordprocessingDrawing" xmlns:wp="http://schemas.openxmlformats.org/drawingml/2006/wordprocessingDrawing" xmlns:w10="urn:schemas-microsoft-com:office:word" xmlns:w="http://schemas.openxmlformats.org/wordprocessingml/2006/main" xmlns:w14="http://schemas.microsoft.com/office/word/2010/wordml" xmlns:w15="http://schemas.microsoft.com/office/word/2012/wordml" xmlns:w16cex="http://schemas.microsoft.com/office/word/2018/wordml/cex" xmlns:w16cid="http://schemas.microsoft.com/office/word/2016/wordml/cid" xmlns:w16="http://schemas.microsoft.com/office/word/2018/wordml" xmlns:w16se="http://schemas.microsoft.com/office/word/2015/wordml/symex" xmlns:wpg="http://schemas.microsoft.com/office/word/2010/wordprocessingGroup" xmlns:wpi="http://schemas.microsoft.com/office/word/2010/wordprocessingInk" xmlns:wne="http://schemas.microsoft.com/office/word/2006/wordml" xmlns:wps="http://schemas.microsoft.com/office/word/2010/wordprocessingShape" mc:Ignorable="w14 w15 w16se w16cid w16 w16cex wp14">
+<w:numbering xmlns:wpc="http://schemas.microsoft.com/office/word/2010/wordprocessingCanvas" xmlns:cx="http://schemas.microsoft.com/office/drawing/2014/chartex" xmlns:cx1="http://schemas.microsoft.com/office/drawing/2015/9/8/chartex" xmlns:cx2="http://schemas.microsoft.com/office/drawing/2015/10/21/chartex" xmlns:cx3="http://schemas.microsoft.com/office/drawing/2016/5/9/chartex" xmlns:cx4="http://schemas.microsoft.com/office/drawing/2016/5/10/chartex" xmlns:cx5="http://schemas.microsoft.com/office/drawing/2016/5/11/chartex" xmlns:cx6="http://schemas.microsoft.com/office/drawing/2016/5/12/chartex" xmlns:cx7="http://schemas.microsoft.com/office/drawing/2016/5/13/chartex" xmlns:cx8="http://schemas.microsoft.com/office/drawing/2016/5/14/chartex" xmlns:mc="http://schemas.openxmlformats.org/markup-compatibility/2006" xmlns:aink="http://schemas.microsoft.com/office/drawing/2016/ink" xmlns:am3d="http://schemas.microsoft.com/office/drawing/2017/model3d" xmlns:o="urn:schemas-microsoft-com:office:office" xmlns:r="http://schemas.openxmlformats.org/officeDocument/2006/relationships" xmlns:m="http://schemas.openxmlformats.org/officeDocument/2006/math" xmlns:v="urn:schemas-microsoft-com:vml" xmlns:wp14="http://schemas.microsoft.com/office/word/2010/wordprocessingDrawing" xmlns:wp="http://schemas.openxmlformats.org/drawingml/2006/wordprocessingDrawing" xmlns:w10="urn:schemas-microsoft-com:office:word" xmlns:w="http://schemas.openxmlformats.org/wordprocessingml/2006/main" xmlns:w14="http://schemas.microsoft.com/office/word/2010/wordml" xmlns:w15="http://schemas.microsoft.com/office/word/2012/wordml" xmlns:w16cex="http://schemas.microsoft.com/office/word/2018/wordml/cex" xmlns:w16cid="http://schemas.microsoft.com/office/word/2016/wordml/cid" xmlns:w16="http://schemas.microsoft.com/office/word/2018/wordml" xmlns:w16sdtdh="http://schemas.microsoft.com/office/word/2020/wordml/sdtdatahash" xmlns:w16se="http://schemas.microsoft.com/office/word/2015/wordml/symex" xmlns:wpg="http://schemas.microsoft.com/office/word/2010/wordprocessingGroup" xmlns:wpi="http://schemas.microsoft.com/office/word/2010/wordprocessingInk" xmlns:wne="http://schemas.microsoft.com/office/word/2006/wordml" xmlns:wps="http://schemas.microsoft.com/office/word/2010/wordprocessingShape" mc:Ignorable="w14 w15 w16se w16cid w16 w16cex w16sdtdh wp14">
   <w:abstractNum w:abstractNumId="0" w15:restartNumberingAfterBreak="0">
     <w:nsid w:val="01682185"/>
     <w:multiLevelType w:val="multilevel"/>
@@ -1297,7 +1765,7 @@
 </file>
 
 <file path=word/styles.xml><?xml version="1.0" encoding="utf-8"?>
-<w:styles xmlns:mc="http://schemas.openxmlformats.org/markup-compatibility/2006" xmlns:r="http://schemas.openxmlformats.org/officeDocument/2006/relationships" xmlns:w="http://schemas.openxmlformats.org/wordprocessingml/2006/main" xmlns:w14="http://schemas.microsoft.com/office/word/2010/wordml" xmlns:w15="http://schemas.microsoft.com/office/word/2012/wordml" xmlns:w16cex="http://schemas.microsoft.com/office/word/2018/wordml/cex" xmlns:w16cid="http://schemas.microsoft.com/office/word/2016/wordml/cid" xmlns:w16="http://schemas.microsoft.com/office/word/2018/wordml" xmlns:w16se="http://schemas.microsoft.com/office/word/2015/wordml/symex" mc:Ignorable="w14 w15 w16se w16cid w16 w16cex">
+<w:styles xmlns:mc="http://schemas.openxmlformats.org/markup-compatibility/2006" xmlns:r="http://schemas.openxmlformats.org/officeDocument/2006/relationships" xmlns:w="http://schemas.openxmlformats.org/wordprocessingml/2006/main" xmlns:w14="http://schemas.microsoft.com/office/word/2010/wordml" xmlns:w15="http://schemas.microsoft.com/office/word/2012/wordml" xmlns:w16cex="http://schemas.microsoft.com/office/word/2018/wordml/cex" xmlns:w16cid="http://schemas.microsoft.com/office/word/2016/wordml/cid" xmlns:w16="http://schemas.microsoft.com/office/word/2018/wordml" xmlns:w16sdtdh="http://schemas.microsoft.com/office/word/2020/wordml/sdtdatahash" xmlns:w16se="http://schemas.microsoft.com/office/word/2015/wordml/symex" mc:Ignorable="w14 w15 w16se w16cid w16 w16cex w16sdtdh">
   <w:docDefaults>
     <w:rPrDefault>
       <w:rPr>
@@ -2046,4 +2514,203 @@
   <a:objectDefaults/>
   <a:extraClrSchemeLst/>
 </a:theme>
+</file>
+
+<file path=customXml/item1.xml><?xml version="1.0" encoding="utf-8"?>
+<ct:contentTypeSchema xmlns:ct="http://schemas.microsoft.com/office/2006/metadata/contentType" xmlns:ma="http://schemas.microsoft.com/office/2006/metadata/properties/metaAttributes" ct:_="" ma:_="" ma:contentTypeName="Documento" ma:contentTypeID="0x01010000FBA8C9CA7D074F87DB17AF0068A8AE" ma:contentTypeVersion="8" ma:contentTypeDescription="Crie um novo documento." ma:contentTypeScope="" ma:versionID="f39025cf0b7d1c4c280b6f274e9c629c">
+  <xsd:schema xmlns:xsd="http://www.w3.org/2001/XMLSchema" xmlns:xs="http://www.w3.org/2001/XMLSchema" xmlns:p="http://schemas.microsoft.com/office/2006/metadata/properties" xmlns:ns2="579d7988-bef6-4662-884e-553bacb89f6d" targetNamespace="http://schemas.microsoft.com/office/2006/metadata/properties" ma:root="true" ma:fieldsID="62822c8373cb68c0220472714cf1764f" ns2:_="">
+    <xsd:import namespace="579d7988-bef6-4662-884e-553bacb89f6d"/>
+    <xsd:element name="properties">
+      <xsd:complexType>
+        <xsd:sequence>
+          <xsd:element name="documentManagement">
+            <xsd:complexType>
+              <xsd:all>
+                <xsd:element ref="ns2:MediaServiceMetadata" minOccurs="0"/>
+                <xsd:element ref="ns2:MediaServiceFastMetadata" minOccurs="0"/>
+                <xsd:element ref="ns2:MediaServiceAutoTags" minOccurs="0"/>
+                <xsd:element ref="ns2:MediaServiceOCR" minOccurs="0"/>
+                <xsd:element ref="ns2:MediaServiceGenerationTime" minOccurs="0"/>
+                <xsd:element ref="ns2:MediaServiceEventHashCode" minOccurs="0"/>
+                <xsd:element ref="ns2:MediaServiceAutoKeyPoints" minOccurs="0"/>
+                <xsd:element ref="ns2:MediaServiceKeyPoints" minOccurs="0"/>
+              </xsd:all>
+            </xsd:complexType>
+          </xsd:element>
+        </xsd:sequence>
+      </xsd:complexType>
+    </xsd:element>
+  </xsd:schema>
+  <xsd:schema xmlns:xsd="http://www.w3.org/2001/XMLSchema" xmlns:xs="http://www.w3.org/2001/XMLSchema" xmlns:dms="http://schemas.microsoft.com/office/2006/documentManagement/types" xmlns:pc="http://schemas.microsoft.com/office/infopath/2007/PartnerControls" targetNamespace="579d7988-bef6-4662-884e-553bacb89f6d" elementFormDefault="qualified">
+    <xsd:import namespace="http://schemas.microsoft.com/office/2006/documentManagement/types"/>
+    <xsd:import namespace="http://schemas.microsoft.com/office/infopath/2007/PartnerControls"/>
+    <xsd:element name="MediaServiceMetadata" ma:index="8" nillable="true" ma:displayName="MediaServiceMetadata" ma:hidden="true" ma:internalName="MediaServiceMetadata" ma:readOnly="true">
+      <xsd:simpleType>
+        <xsd:restriction base="dms:Note"/>
+      </xsd:simpleType>
+    </xsd:element>
+    <xsd:element name="MediaServiceFastMetadata" ma:index="9" nillable="true" ma:displayName="MediaServiceFastMetadata" ma:hidden="true" ma:internalName="MediaServiceFastMetadata" ma:readOnly="true">
+      <xsd:simpleType>
+        <xsd:restriction base="dms:Note"/>
+      </xsd:simpleType>
+    </xsd:element>
+    <xsd:element name="MediaServiceAutoTags" ma:index="10" nillable="true" ma:displayName="Tags" ma:internalName="MediaServiceAutoTags" ma:readOnly="true">
+      <xsd:simpleType>
+        <xsd:restriction base="dms:Text"/>
+      </xsd:simpleType>
+    </xsd:element>
+    <xsd:element name="MediaServiceOCR" ma:index="11" nillable="true" ma:displayName="Extracted Text" ma:internalName="MediaServiceOCR" ma:readOnly="true">
+      <xsd:simpleType>
+        <xsd:restriction base="dms:Note">
+          <xsd:maxLength value="255"/>
+        </xsd:restriction>
+      </xsd:simpleType>
+    </xsd:element>
+    <xsd:element name="MediaServiceGenerationTime" ma:index="12" nillable="true" ma:displayName="MediaServiceGenerationTime" ma:hidden="true" ma:internalName="MediaServiceGenerationTime" ma:readOnly="true">
+      <xsd:simpleType>
+        <xsd:restriction base="dms:Text"/>
+      </xsd:simpleType>
+    </xsd:element>
+    <xsd:element name="MediaServiceEventHashCode" ma:index="13" nillable="true" ma:displayName="MediaServiceEventHashCode" ma:hidden="true" ma:internalName="MediaServiceEventHashCode" ma:readOnly="true">
+      <xsd:simpleType>
+        <xsd:restriction base="dms:Text"/>
+      </xsd:simpleType>
+    </xsd:element>
+    <xsd:element name="MediaServiceAutoKeyPoints" ma:index="14" nillable="true" ma:displayName="MediaServiceAutoKeyPoints" ma:hidden="true" ma:internalName="MediaServiceAutoKeyPoints" ma:readOnly="true">
+      <xsd:simpleType>
+        <xsd:restriction base="dms:Note"/>
+      </xsd:simpleType>
+    </xsd:element>
+    <xsd:element name="MediaServiceKeyPoints" ma:index="15" nillable="true" ma:displayName="KeyPoints" ma:internalName="MediaServiceKeyPoints" ma:readOnly="true">
+      <xsd:simpleType>
+        <xsd:restriction base="dms:Note">
+          <xsd:maxLength value="255"/>
+        </xsd:restriction>
+      </xsd:simpleType>
+    </xsd:element>
+  </xsd:schema>
+  <xsd:schema xmlns="http://schemas.openxmlformats.org/package/2006/metadata/core-properties" xmlns:xsd="http://www.w3.org/2001/XMLSchema" xmlns:xsi="http://www.w3.org/2001/XMLSchema-instance" xmlns:dc="http://purl.org/dc/elements/1.1/" xmlns:dcterms="http://purl.org/dc/terms/" xmlns:odoc="http://schemas.microsoft.com/internal/obd" targetNamespace="http://schemas.openxmlformats.org/package/2006/metadata/core-properties" elementFormDefault="qualified" attributeFormDefault="unqualified" blockDefault="#all">
+    <xsd:import namespace="http://purl.org/dc/elements/1.1/" schemaLocation="http://dublincore.org/schemas/xmls/qdc/2003/04/02/dc.xsd"/>
+    <xsd:import namespace="http://purl.org/dc/terms/" schemaLocation="http://dublincore.org/schemas/xmls/qdc/2003/04/02/dcterms.xsd"/>
+    <xsd:element name="coreProperties" type="CT_coreProperties"/>
+    <xsd:complexType name="CT_coreProperties">
+      <xsd:all>
+        <xsd:element ref="dc:creator" minOccurs="0" maxOccurs="1"/>
+        <xsd:element ref="dcterms:created" minOccurs="0" maxOccurs="1"/>
+        <xsd:element ref="dc:identifier" minOccurs="0" maxOccurs="1"/>
+        <xsd:element name="contentType" minOccurs="0" maxOccurs="1" type="xsd:string" ma:index="0" ma:displayName="Tipo de Conteúdo"/>
+        <xsd:element ref="dc:title" minOccurs="0" maxOccurs="1" ma:index="4" ma:displayName="Título"/>
+        <xsd:element ref="dc:subject" minOccurs="0" maxOccurs="1"/>
+        <xsd:element ref="dc:description" minOccurs="0" maxOccurs="1"/>
+        <xsd:element name="keywords" minOccurs="0" maxOccurs="1" type="xsd:string"/>
+        <xsd:element ref="dc:language" minOccurs="0" maxOccurs="1"/>
+        <xsd:element name="category" minOccurs="0" maxOccurs="1" type="xsd:string"/>
+        <xsd:element name="version" minOccurs="0" maxOccurs="1" type="xsd:string"/>
+        <xsd:element name="revision" minOccurs="0" maxOccurs="1" type="xsd:string">
+          <xsd:annotation>
+            <xsd:documentation>
+                        This value indicates the number of saves or revisions. The application is responsible for updating this value after each revision.
+                    </xsd:documentation>
+          </xsd:annotation>
+        </xsd:element>
+        <xsd:element name="lastModifiedBy" minOccurs="0" maxOccurs="1" type="xsd:string"/>
+        <xsd:element ref="dcterms:modified" minOccurs="0" maxOccurs="1"/>
+        <xsd:element name="contentStatus" minOccurs="0" maxOccurs="1" type="xsd:string"/>
+      </xsd:all>
+    </xsd:complexType>
+  </xsd:schema>
+  <xs:schema xmlns:pc="http://schemas.microsoft.com/office/infopath/2007/PartnerControls" xmlns:xs="http://www.w3.org/2001/XMLSchema" targetNamespace="http://schemas.microsoft.com/office/infopath/2007/PartnerControls" elementFormDefault="qualified" attributeFormDefault="unqualified">
+    <xs:element name="Person">
+      <xs:complexType>
+        <xs:sequence>
+          <xs:element ref="pc:DisplayName" minOccurs="0"/>
+          <xs:element ref="pc:AccountId" minOccurs="0"/>
+          <xs:element ref="pc:AccountType" minOccurs="0"/>
+        </xs:sequence>
+      </xs:complexType>
+    </xs:element>
+    <xs:element name="DisplayName" type="xs:string"/>
+    <xs:element name="AccountId" type="xs:string"/>
+    <xs:element name="AccountType" type="xs:string"/>
+    <xs:element name="BDCAssociatedEntity">
+      <xs:complexType>
+        <xs:sequence>
+          <xs:element ref="pc:BDCEntity" minOccurs="0" maxOccurs="unbounded"/>
+        </xs:sequence>
+        <xs:attribute ref="pc:EntityNamespace"/>
+        <xs:attribute ref="pc:EntityName"/>
+        <xs:attribute ref="pc:SystemInstanceName"/>
+        <xs:attribute ref="pc:AssociationName"/>
+      </xs:complexType>
+    </xs:element>
+    <xs:attribute name="EntityNamespace" type="xs:string"/>
+    <xs:attribute name="EntityName" type="xs:string"/>
+    <xs:attribute name="SystemInstanceName" type="xs:string"/>
+    <xs:attribute name="AssociationName" type="xs:string"/>
+    <xs:element name="BDCEntity">
+      <xs:complexType>
+        <xs:sequence>
+          <xs:element ref="pc:EntityDisplayName" minOccurs="0"/>
+          <xs:element ref="pc:EntityInstanceReference" minOccurs="0"/>
+          <xs:element ref="pc:EntityId1" minOccurs="0"/>
+          <xs:element ref="pc:EntityId2" minOccurs="0"/>
+          <xs:element ref="pc:EntityId3" minOccurs="0"/>
+          <xs:element ref="pc:EntityId4" minOccurs="0"/>
+          <xs:element ref="pc:EntityId5" minOccurs="0"/>
+        </xs:sequence>
+      </xs:complexType>
+    </xs:element>
+    <xs:element name="EntityDisplayName" type="xs:string"/>
+    <xs:element name="EntityInstanceReference" type="xs:string"/>
+    <xs:element name="EntityId1" type="xs:string"/>
+    <xs:element name="EntityId2" type="xs:string"/>
+    <xs:element name="EntityId3" type="xs:string"/>
+    <xs:element name="EntityId4" type="xs:string"/>
+    <xs:element name="EntityId5" type="xs:string"/>
+    <xs:element name="Terms">
+      <xs:complexType>
+        <xs:sequence>
+          <xs:element ref="pc:TermInfo" minOccurs="0" maxOccurs="unbounded"/>
+        </xs:sequence>
+      </xs:complexType>
+    </xs:element>
+    <xs:element name="TermInfo">
+      <xs:complexType>
+        <xs:sequence>
+          <xs:element ref="pc:TermName" minOccurs="0"/>
+          <xs:element ref="pc:TermId" minOccurs="0"/>
+        </xs:sequence>
+      </xs:complexType>
+    </xs:element>
+    <xs:element name="TermName" type="xs:string"/>
+    <xs:element name="TermId" type="xs:string"/>
+  </xs:schema>
+</ct:contentTypeSchema>
+</file>
+
+<file path=customXml/item2.xml><?xml version="1.0" encoding="utf-8"?>
+<?mso-contentType ?>
+<FormTemplates xmlns="http://schemas.microsoft.com/sharepoint/v3/contenttype/forms">
+  <Display>DocumentLibraryForm</Display>
+  <Edit>DocumentLibraryForm</Edit>
+  <New>DocumentLibraryForm</New>
+</FormTemplates>
+</file>
+
+<file path=customXml/item3.xml><?xml version="1.0" encoding="utf-8"?>
+<p:properties xmlns:p="http://schemas.microsoft.com/office/2006/metadata/properties" xmlns:xsi="http://www.w3.org/2001/XMLSchema-instance" xmlns:pc="http://schemas.microsoft.com/office/infopath/2007/PartnerControls">
+  <documentManagement/>
+</p:properties>
+</file>
+
+<file path=customXml/itemProps1.xml><?xml version="1.0" encoding="utf-8"?>
+<ds:datastoreItem xmlns:ds="http://schemas.openxmlformats.org/officeDocument/2006/customXml" ds:itemID="{D0568AA3-44DE-40A6-9A2D-2C6FD1D4FDB7}"/>
+</file>
+
+<file path=customXml/itemProps2.xml><?xml version="1.0" encoding="utf-8"?>
+<ds:datastoreItem xmlns:ds="http://schemas.openxmlformats.org/officeDocument/2006/customXml" ds:itemID="{4E0DF708-738E-4328-ADEC-327CB3C904F1}"/>
+</file>
+
+<file path=customXml/itemProps3.xml><?xml version="1.0" encoding="utf-8"?>
+<ds:datastoreItem xmlns:ds="http://schemas.openxmlformats.org/officeDocument/2006/customXml" ds:itemID="{9F73D008-8D1F-4EC9-B951-E9EB9AD571AF}"/>
 </file>
</xml_diff>

<commit_message>
Apresentacao final pptx e limk
</commit_message>
<xml_diff>
--- a/Divulgacao/RESUMO-Final-Mostra-Noite.docx
+++ b/Divulgacao/RESUMO-Final-Mostra-Noite.docx
@@ -429,12 +429,26 @@
       <w:r>
         <w:rPr>
           <w:rFonts w:eastAsia="Times New Roman" w:cs="Calibri"/>
-          <w:b/>
+          <w:b w:val="false"/>
+          <w:bCs w:val="false"/>
           <w:color w:val="201F1E"/>
           <w:lang w:eastAsia="pt-BR"/>
         </w:rPr>
         <w:t xml:space="preserve"> </w:t>
       </w:r>
+      <w:hyperlink r:id="rId2">
+        <w:r>
+          <w:rPr>
+            <w:rStyle w:val="LinkdaInternet"/>
+            <w:rFonts w:eastAsia="Times New Roman" w:cs="Calibri"/>
+            <w:b w:val="false"/>
+            <w:bCs w:val="false"/>
+            <w:color w:val="201F1E"/>
+            <w:lang w:eastAsia="pt-BR"/>
+          </w:rPr>
+          <w:t>https://docs.google.com/presentation/d/1X0qZ7F6xmqdR4a_jqQ9_-n0ad9lPbwUaElK9Tmwcf3o/edit?usp=sharing</w:t>
+        </w:r>
+      </w:hyperlink>
     </w:p>
     <w:p>
       <w:pPr>
@@ -475,15 +489,7 @@
           <w:color w:val="201F1E"/>
           <w:lang w:eastAsia="pt-BR"/>
         </w:rPr>
-        <w:t>Link do vídeo do trabalho:</w:t>
-      </w:r>
-      <w:r>
-        <w:rPr>
-          <w:rFonts w:eastAsia="Times New Roman" w:cs="Calibri"/>
-          <w:color w:val="201F1E"/>
-          <w:lang w:eastAsia="pt-BR"/>
-        </w:rPr>
-        <w:t xml:space="preserve">  </w:t>
+        <w:t xml:space="preserve">Link do vídeo do trabalho: </w:t>
       </w:r>
     </w:p>
     <w:p>

</xml_diff>

<commit_message>
Adicionando link do video
</commit_message>
<xml_diff>
--- a/Divulgacao/RESUMO-Final-Mostra-Noite.docx
+++ b/Divulgacao/RESUMO-Final-Mostra-Noite.docx
@@ -490,6 +490,35 @@
           <w:lang w:eastAsia="pt-BR"/>
         </w:rPr>
         <w:t xml:space="preserve">Link do vídeo do trabalho: </w:t>
+      </w:r>
+      <w:hyperlink r:id="rId4">
+        <w:r>
+          <w:rPr>
+            <w:rStyle w:val="LinkdaInternet"/>
+            <w:rFonts w:eastAsia="Times New Roman" w:cs="Calibri"/>
+            <w:b w:val="false"/>
+            <w:bCs w:val="false"/>
+            <w:color w:val="201F1E"/>
+            <w:lang w:eastAsia="pt-BR"/>
+          </w:rPr>
+          <w:t>https://youtu.be/k59lChfC10A</w:t>
+        </w:r>
+      </w:hyperlink>
+    </w:p>
+    <w:p>
+      <w:pPr>
+        <w:pStyle w:val="Normal"/>
+        <w:shd w:val="clear" w:color="auto" w:fill="FFFFFF"/>
+        <w:spacing w:lineRule="auto" w:line="240" w:before="0" w:after="120"/>
+        <w:jc w:val="both"/>
+        <w:rPr>
+          <w:rFonts w:ascii="Calibri" w:hAnsi="Calibri" w:eastAsia="Times New Roman" w:cs="Calibri"/>
+          <w:color w:val="201F1E"/>
+          <w:lang w:eastAsia="pt-BR"/>
+        </w:rPr>
+      </w:pPr>
+      <w:r>
+        <w:rPr/>
       </w:r>
     </w:p>
     <w:p>

</xml_diff>